<commit_message>
adding Facilite and vente details functionalities - fixing some bugs
</commit_message>
<xml_diff>
--- a/storage/facture.docx
+++ b/storage/facture.docx
@@ -297,7 +297,7 @@
           <w:b/>
           <w:bCs/>
         </w:rPr>
-        <w:t>0666930103</w:t>
+        <w:t/>
       </w:r>
       <w:r>
         <w:rPr>
@@ -313,7 +313,7 @@
           <w:b/>
           <w:bCs/>
         </w:rPr>
-        <w:t>043796332</w:t>
+        <w:t/>
       </w:r>
       <w:r>
         <w:rPr>
@@ -321,7 +321,7 @@
           <w:b/>
           <w:bCs/>
         </w:rPr>
-        <w:t xml:space="preserve">  /  043796131</w:t>
+        <w:t xml:space="preserve">  /  </w:t>
       </w:r>
     </w:p>
     <w:p>
@@ -628,7 +628,7 @@
                                 <w:sz w:val="24"/>
                                 <w:szCs w:val="24"/>
                               </w:rPr>
-                              <w:t>Numéro Facture : 2</w:t>
+                              <w:t>Numéro Facture : 28</w:t>
                             </w:r>
                           </w:p>
                           <w:p>
@@ -649,7 +649,7 @@
                                 <w:sz w:val="24"/>
                                 <w:szCs w:val="24"/>
                               </w:rPr>
-                              <w:t>Date le : 11-03-2022 11:24:06</w:t>
+                              <w:t>Date le : 19-03-2022 21:15:08</w:t>
                             </w:r>
                           </w:p>
                         </w:txbxContent>
@@ -695,7 +695,7 @@
                           <w:sz w:val="24"/>
                           <w:szCs w:val="24"/>
                         </w:rPr>
-                        <w:t>Numéro Facture : 2</w:t>
+                        <w:t>Numéro Facture : 28</w:t>
                       </w:r>
                     </w:p>
                     <w:p>
@@ -716,7 +716,7 @@
                           <w:sz w:val="24"/>
                           <w:szCs w:val="24"/>
                         </w:rPr>
-                        <w:t>Date le : 11-03-2022 11:24:06</w:t>
+                        <w:t>Date le : 19-03-2022 21:15:08</w:t>
                       </w:r>
                     </w:p>
                   </w:txbxContent>
@@ -851,7 +851,7 @@
                                 <w:sz w:val="24"/>
                                 <w:szCs w:val="24"/>
                               </w:rPr>
-                              <w:t> : Mohamed El amine</w:t>
+                              <w:t> : Khaldi Khaled</w:t>
                             </w:r>
                           </w:p>
                         </w:txbxContent>
@@ -950,7 +950,7 @@
                           <w:sz w:val="24"/>
                           <w:szCs w:val="24"/>
                         </w:rPr>
-                        <w:t> : Mohamed El amine</w:t>
+                        <w:t> : Khaldi Khaled</w:t>
                       </w:r>
                     </w:p>
                   </w:txbxContent>
@@ -1223,7 +1223,7 @@
                 <w:sz w:val="20"/>
                 <w:szCs w:val="20"/>
               </w:rPr>
-              <w:t>1</w:t>
+              <w:t>56357</w:t>
             </w:r>
           </w:p>
         </w:tc>
@@ -1249,7 +1249,7 @@
                 <w:sz w:val="20"/>
                 <w:szCs w:val="20"/>
               </w:rPr>
-              <w:t>Gestion</w:t>
+              <w:t>Marque 1</w:t>
             </w:r>
           </w:p>
         </w:tc>
@@ -1275,7 +1275,7 @@
                 <w:sz w:val="20"/>
                 <w:szCs w:val="20"/>
               </w:rPr>
-              <w:t>15</w:t>
+              <w:t>10</w:t>
             </w:r>
           </w:p>
         </w:tc>
@@ -1301,7 +1301,7 @@
                 <w:sz w:val="20"/>
                 <w:szCs w:val="20"/>
               </w:rPr>
-              <w:t>25 000.00</w:t>
+              <w:t>60 000.00</w:t>
             </w:r>
           </w:p>
         </w:tc>
@@ -1327,7 +1327,7 @@
                 <w:sz w:val="20"/>
                 <w:szCs w:val="20"/>
               </w:rPr>
-              <w:t>375 000.00</w:t>
+              <w:t>600 000.00</w:t>
             </w:r>
           </w:p>
         </w:tc>
@@ -1416,7 +1416,7 @@
                                 <w:szCs w:val="20"/>
                                 <w:lang w:val="en-US"/>
                               </w:rPr>
-                              <w:t>375 000.00</w:t>
+                              <w:t>600 000.00</w:t>
                             </w:r>
                           </w:p>
                         </w:txbxContent>
@@ -1463,7 +1463,7 @@
                           <w:szCs w:val="20"/>
                           <w:lang w:val="en-US"/>
                         </w:rPr>
-                        <w:t>375 000.00</w:t>
+                        <w:t>600 000.00</w:t>
                       </w:r>
                     </w:p>
                   </w:txbxContent>
@@ -1522,7 +1522,7 @@
           <w:b/>
           <w:bCs/>
         </w:rPr>
-        <w:t>TROIS CENT SOIXANTE-QUINZE MILLE </w:t>
+        <w:t>SIX CENT MILLE </w:t>
       </w:r>
       <w:r>
         <w:rPr>
@@ -1606,7 +1606,7 @@
           <w:sz w:val="20"/>
           <w:szCs w:val="20"/>
         </w:rPr>
-        <w:t>Paie : 375 000.00</w:t>
+        <w:t>Paie : 180 000.00</w:t>
       </w:r>
       <w:r>
         <w:rPr>
@@ -1649,7 +1649,7 @@
           <w:sz w:val="20"/>
           <w:szCs w:val="20"/>
         </w:rPr>
-        <w:t>Reste: 0.00</w:t>
+        <w:t>Reste: 420 000.00</w:t>
       </w:r>
       <w:r>
         <w:rPr>

</xml_diff>